<commit_message>
Versión 2.2 (jun 13)
</commit_message>
<xml_diff>
--- a/P56817.docx
+++ b/P56817.docx
@@ -704,7 +704,6 @@
       </w:r>
       <w:r>
         <w:rPr>
-          <w:rStyle w:val="Normal"/>
           <w:rFonts w:ascii="Times New Roman" w:eastAsia="Times New Roman" w:hAnsi="Times New Roman" w:cs="Times New Roman"/>
           <w:snapToGrid w:val="0"/>
           <w:color w:val="000000"/>
@@ -858,7 +857,6 @@
       </w:r>
       <w:r>
         <w:rPr>
-          <w:rStyle w:val="Normal"/>
           <w:rFonts w:ascii="Times New Roman" w:eastAsia="Times New Roman" w:hAnsi="Times New Roman" w:cs="Times New Roman"/>
           <w:snapToGrid w:val="0"/>
           <w:color w:val="000000"/>
@@ -990,7 +988,6 @@
       </w:r>
       <w:r>
         <w:rPr>
-          <w:rStyle w:val="Normal"/>
           <w:rFonts w:ascii="Times New Roman" w:eastAsia="Times New Roman" w:hAnsi="Times New Roman" w:cs="Times New Roman"/>
           <w:snapToGrid w:val="0"/>
           <w:color w:val="000000"/>
@@ -1144,7 +1141,6 @@
       </w:r>
       <w:r>
         <w:rPr>
-          <w:rStyle w:val="Normal"/>
           <w:rFonts w:ascii="Times New Roman" w:eastAsia="Times New Roman" w:hAnsi="Times New Roman" w:cs="Times New Roman"/>
           <w:snapToGrid w:val="0"/>
           <w:color w:val="000000"/>
@@ -1276,7 +1272,6 @@
       </w:r>
       <w:r>
         <w:rPr>
-          <w:rStyle w:val="Normal"/>
           <w:rFonts w:ascii="Times New Roman" w:eastAsia="Times New Roman" w:hAnsi="Times New Roman" w:cs="Times New Roman"/>
           <w:snapToGrid w:val="0"/>
           <w:color w:val="000000"/>
@@ -1625,7 +1620,6 @@
       <w:pPr>
         <w:jc w:val="center"/>
         <w:rPr>
-          <w:rStyle w:val="Normal"/>
           <w:rFonts w:ascii="Times New Roman" w:eastAsia="Times New Roman" w:hAnsi="Times New Roman" w:cs="Times New Roman"/>
           <w:snapToGrid w:val="0"/>
           <w:color w:val="000000"/>
@@ -1694,7 +1688,6 @@
       </w:r>
       <w:r>
         <w:rPr>
-          <w:rStyle w:val="Normal"/>
           <w:rFonts w:ascii="Times New Roman" w:eastAsia="Times New Roman" w:hAnsi="Times New Roman" w:cs="Times New Roman"/>
           <w:snapToGrid w:val="0"/>
           <w:color w:val="000000"/>
@@ -1826,7 +1819,6 @@
       </w:r>
       <w:r>
         <w:rPr>
-          <w:rStyle w:val="Normal"/>
           <w:rFonts w:ascii="Times New Roman" w:eastAsia="Times New Roman" w:hAnsi="Times New Roman" w:cs="Times New Roman"/>
           <w:snapToGrid w:val="0"/>
           <w:color w:val="000000"/>
@@ -1980,7 +1972,6 @@
       </w:r>
       <w:r>
         <w:rPr>
-          <w:rStyle w:val="Normal"/>
           <w:rFonts w:ascii="Times New Roman" w:eastAsia="Times New Roman" w:hAnsi="Times New Roman" w:cs="Times New Roman"/>
           <w:snapToGrid w:val="0"/>
           <w:color w:val="000000"/>
@@ -2112,7 +2103,6 @@
       </w:r>
       <w:r>
         <w:rPr>
-          <w:rStyle w:val="Normal"/>
           <w:rFonts w:ascii="Times New Roman" w:eastAsia="Times New Roman" w:hAnsi="Times New Roman" w:cs="Times New Roman"/>
           <w:snapToGrid w:val="0"/>
           <w:color w:val="000000"/>
@@ -2673,6 +2663,1276 @@
                     <a:xfrm>
                       <a:off x="0" y="0"/>
                       <a:ext cx="5621126" cy="2880000"/>
+                    </a:xfrm>
+                    <a:prstGeom prst="rect">
+                      <a:avLst/>
+                    </a:prstGeom>
+                    <a:noFill/>
+                    <a:ln>
+                      <a:noFill/>
+                    </a:ln>
+                  </pic:spPr>
+                </pic:pic>
+              </a:graphicData>
+            </a:graphic>
+          </wp:inline>
+        </w:drawing>
+      </w:r>
+    </w:p>
+    <w:p>
+      <w:pPr>
+        <w:jc w:val="center"/>
+        <w:rPr>
+          <w:lang w:val="en-US"/>
+        </w:rPr>
+      </w:pPr>
+    </w:p>
+    <w:p>
+      <w:pPr>
+        <w:jc w:val="center"/>
+        <w:rPr>
+          <w:lang w:val="en-US"/>
+        </w:rPr>
+      </w:pPr>
+      <w:r>
+        <w:rPr>
+          <w:lang w:val="en-US"/>
+        </w:rPr>
+        <w:t>P56817_20220611155839_top_scores_XGBClassifier_precision_rf3</w:t>
+      </w:r>
+    </w:p>
+    <w:p>
+      <w:pPr>
+        <w:jc w:val="center"/>
+        <w:rPr>
+          <w:lang w:val="en-US"/>
+        </w:rPr>
+      </w:pPr>
+      <w:r>
+        <w:rPr>
+          <w:noProof/>
+          <w:lang w:val="en-US"/>
+        </w:rPr>
+        <w:drawing>
+          <wp:inline distT="0" distB="0" distL="0" distR="0" wp14:anchorId="3A375706" wp14:editId="78125D6A">
+            <wp:extent cx="4682721" cy="2520000"/>
+            <wp:effectExtent l="0" t="0" r="3810" b="0"/>
+            <wp:docPr id="1" name="Picture 1" descr="Chart, bar chart&#10;&#10;Description automatically generated"/>
+            <wp:cNvGraphicFramePr>
+              <a:graphicFrameLocks xmlns:a="http://schemas.openxmlformats.org/drawingml/2006/main" noChangeAspect="1"/>
+            </wp:cNvGraphicFramePr>
+            <a:graphic xmlns:a="http://schemas.openxmlformats.org/drawingml/2006/main">
+              <a:graphicData uri="http://schemas.openxmlformats.org/drawingml/2006/picture">
+                <pic:pic xmlns:pic="http://schemas.openxmlformats.org/drawingml/2006/picture">
+                  <pic:nvPicPr>
+                    <pic:cNvPr id="44" name="Picture 44" descr="Chart, bar chart&#10;&#10;Description automatically generated"/>
+                    <pic:cNvPicPr>
+                      <a:picLocks noChangeAspect="1" noChangeArrowheads="1"/>
+                    </pic:cNvPicPr>
+                  </pic:nvPicPr>
+                  <pic:blipFill>
+                    <a:blip r:embed="rId9" cstate="print">
+                      <a:extLst>
+                        <a:ext uri="{28A0092B-C50C-407E-A947-70E740481C1C}">
+                          <a14:useLocalDpi xmlns:a14="http://schemas.microsoft.com/office/drawing/2010/main" val="0"/>
+                        </a:ext>
+                      </a:extLst>
+                    </a:blip>
+                    <a:srcRect/>
+                    <a:stretch>
+                      <a:fillRect/>
+                    </a:stretch>
+                  </pic:blipFill>
+                  <pic:spPr bwMode="auto">
+                    <a:xfrm>
+                      <a:off x="0" y="0"/>
+                      <a:ext cx="4682721" cy="2520000"/>
+                    </a:xfrm>
+                    <a:prstGeom prst="rect">
+                      <a:avLst/>
+                    </a:prstGeom>
+                    <a:noFill/>
+                    <a:ln>
+                      <a:noFill/>
+                    </a:ln>
+                  </pic:spPr>
+                </pic:pic>
+              </a:graphicData>
+            </a:graphic>
+          </wp:inline>
+        </w:drawing>
+      </w:r>
+      <w:r>
+        <w:rPr>
+          <w:noProof/>
+          <w:lang w:val="en-US"/>
+        </w:rPr>
+        <w:drawing>
+          <wp:inline distT="0" distB="0" distL="0" distR="0" wp14:anchorId="4AAFCA6A" wp14:editId="183E2016">
+            <wp:extent cx="4309934" cy="2880000"/>
+            <wp:effectExtent l="0" t="0" r="0" b="0"/>
+            <wp:docPr id="3" name="Picture 3" descr="Chart&#10;&#10;Description automatically generated"/>
+            <wp:cNvGraphicFramePr>
+              <a:graphicFrameLocks xmlns:a="http://schemas.openxmlformats.org/drawingml/2006/main" noChangeAspect="1"/>
+            </wp:cNvGraphicFramePr>
+            <a:graphic xmlns:a="http://schemas.openxmlformats.org/drawingml/2006/main">
+              <a:graphicData uri="http://schemas.openxmlformats.org/drawingml/2006/picture">
+                <pic:pic xmlns:pic="http://schemas.openxmlformats.org/drawingml/2006/picture">
+                  <pic:nvPicPr>
+                    <pic:cNvPr id="3" name="Picture 3" descr="Chart&#10;&#10;Description automatically generated"/>
+                    <pic:cNvPicPr>
+                      <a:picLocks noChangeAspect="1" noChangeArrowheads="1"/>
+                    </pic:cNvPicPr>
+                  </pic:nvPicPr>
+                  <pic:blipFill>
+                    <a:blip r:embed="rId37">
+                      <a:extLst>
+                        <a:ext uri="{28A0092B-C50C-407E-A947-70E740481C1C}">
+                          <a14:useLocalDpi xmlns:a14="http://schemas.microsoft.com/office/drawing/2010/main" val="0"/>
+                        </a:ext>
+                      </a:extLst>
+                    </a:blip>
+                    <a:srcRect/>
+                    <a:stretch>
+                      <a:fillRect/>
+                    </a:stretch>
+                  </pic:blipFill>
+                  <pic:spPr bwMode="auto">
+                    <a:xfrm>
+                      <a:off x="0" y="0"/>
+                      <a:ext cx="4309934" cy="2880000"/>
+                    </a:xfrm>
+                    <a:prstGeom prst="rect">
+                      <a:avLst/>
+                    </a:prstGeom>
+                    <a:noFill/>
+                    <a:ln>
+                      <a:noFill/>
+                    </a:ln>
+                  </pic:spPr>
+                </pic:pic>
+              </a:graphicData>
+            </a:graphic>
+          </wp:inline>
+        </w:drawing>
+      </w:r>
+    </w:p>
+    <w:p>
+      <w:pPr>
+        <w:jc w:val="center"/>
+        <w:rPr>
+          <w:lang w:val="en-US"/>
+        </w:rPr>
+      </w:pPr>
+      <w:r>
+        <w:rPr>
+          <w:noProof/>
+          <w:lang w:val="en-US"/>
+        </w:rPr>
+        <w:drawing>
+          <wp:inline distT="0" distB="0" distL="0" distR="0" wp14:anchorId="70F9F41A" wp14:editId="7BD74EF6">
+            <wp:extent cx="4096475" cy="3240000"/>
+            <wp:effectExtent l="0" t="0" r="0" b="0"/>
+            <wp:docPr id="4" name="Picture 4" descr="Chart, histogram&#10;&#10;Description automatically generated"/>
+            <wp:cNvGraphicFramePr>
+              <a:graphicFrameLocks xmlns:a="http://schemas.openxmlformats.org/drawingml/2006/main" noChangeAspect="1"/>
+            </wp:cNvGraphicFramePr>
+            <a:graphic xmlns:a="http://schemas.openxmlformats.org/drawingml/2006/main">
+              <a:graphicData uri="http://schemas.openxmlformats.org/drawingml/2006/picture">
+                <pic:pic xmlns:pic="http://schemas.openxmlformats.org/drawingml/2006/picture">
+                  <pic:nvPicPr>
+                    <pic:cNvPr id="4" name="Picture 4" descr="Chart, histogram&#10;&#10;Description automatically generated"/>
+                    <pic:cNvPicPr>
+                      <a:picLocks noChangeAspect="1" noChangeArrowheads="1"/>
+                    </pic:cNvPicPr>
+                  </pic:nvPicPr>
+                  <pic:blipFill>
+                    <a:blip r:embed="rId38">
+                      <a:extLst>
+                        <a:ext uri="{28A0092B-C50C-407E-A947-70E740481C1C}">
+                          <a14:useLocalDpi xmlns:a14="http://schemas.microsoft.com/office/drawing/2010/main" val="0"/>
+                        </a:ext>
+                      </a:extLst>
+                    </a:blip>
+                    <a:srcRect/>
+                    <a:stretch>
+                      <a:fillRect/>
+                    </a:stretch>
+                  </pic:blipFill>
+                  <pic:spPr bwMode="auto">
+                    <a:xfrm>
+                      <a:off x="0" y="0"/>
+                      <a:ext cx="4096475" cy="3240000"/>
+                    </a:xfrm>
+                    <a:prstGeom prst="rect">
+                      <a:avLst/>
+                    </a:prstGeom>
+                    <a:noFill/>
+                    <a:ln>
+                      <a:noFill/>
+                    </a:ln>
+                  </pic:spPr>
+                </pic:pic>
+              </a:graphicData>
+            </a:graphic>
+          </wp:inline>
+        </w:drawing>
+      </w:r>
+      <w:r>
+        <w:rPr>
+          <w:noProof/>
+          <w:lang w:val="en-US"/>
+        </w:rPr>
+        <w:drawing>
+          <wp:inline distT="0" distB="0" distL="0" distR="0" wp14:anchorId="0218050F" wp14:editId="743AFFA3">
+            <wp:extent cx="5590232" cy="2880000"/>
+            <wp:effectExtent l="0" t="0" r="0" b="0"/>
+            <wp:docPr id="5" name="Picture 5" descr="Chart&#10;&#10;Description automatically generated"/>
+            <wp:cNvGraphicFramePr>
+              <a:graphicFrameLocks xmlns:a="http://schemas.openxmlformats.org/drawingml/2006/main" noChangeAspect="1"/>
+            </wp:cNvGraphicFramePr>
+            <a:graphic xmlns:a="http://schemas.openxmlformats.org/drawingml/2006/main">
+              <a:graphicData uri="http://schemas.openxmlformats.org/drawingml/2006/picture">
+                <pic:pic xmlns:pic="http://schemas.openxmlformats.org/drawingml/2006/picture">
+                  <pic:nvPicPr>
+                    <pic:cNvPr id="5" name="Picture 5" descr="Chart&#10;&#10;Description automatically generated"/>
+                    <pic:cNvPicPr>
+                      <a:picLocks noChangeAspect="1" noChangeArrowheads="1"/>
+                    </pic:cNvPicPr>
+                  </pic:nvPicPr>
+                  <pic:blipFill>
+                    <a:blip r:embed="rId39" cstate="print">
+                      <a:extLst>
+                        <a:ext uri="{28A0092B-C50C-407E-A947-70E740481C1C}">
+                          <a14:useLocalDpi xmlns:a14="http://schemas.microsoft.com/office/drawing/2010/main" val="0"/>
+                        </a:ext>
+                      </a:extLst>
+                    </a:blip>
+                    <a:srcRect/>
+                    <a:stretch>
+                      <a:fillRect/>
+                    </a:stretch>
+                  </pic:blipFill>
+                  <pic:spPr bwMode="auto">
+                    <a:xfrm>
+                      <a:off x="0" y="0"/>
+                      <a:ext cx="5590232" cy="2880000"/>
+                    </a:xfrm>
+                    <a:prstGeom prst="rect">
+                      <a:avLst/>
+                    </a:prstGeom>
+                    <a:noFill/>
+                    <a:ln>
+                      <a:noFill/>
+                    </a:ln>
+                  </pic:spPr>
+                </pic:pic>
+              </a:graphicData>
+            </a:graphic>
+          </wp:inline>
+        </w:drawing>
+      </w:r>
+    </w:p>
+    <w:p>
+      <w:pPr>
+        <w:jc w:val="center"/>
+        <w:rPr>
+          <w:lang w:val="en-US"/>
+        </w:rPr>
+      </w:pPr>
+    </w:p>
+    <w:p>
+      <w:pPr>
+        <w:jc w:val="center"/>
+        <w:rPr>
+          <w:lang w:val="en-US"/>
+        </w:rPr>
+      </w:pPr>
+      <w:r>
+        <w:rPr>
+          <w:lang w:val="en-US"/>
+        </w:rPr>
+        <w:t>P56817_20220611155913_top_scores_XGBClassifier_balanced_accuracy_rf3</w:t>
+      </w:r>
+    </w:p>
+    <w:p>
+      <w:pPr>
+        <w:jc w:val="center"/>
+        <w:rPr>
+          <w:lang w:val="en-US"/>
+        </w:rPr>
+      </w:pPr>
+      <w:r>
+        <w:rPr>
+          <w:noProof/>
+          <w:lang w:val="en-US"/>
+        </w:rPr>
+        <w:drawing>
+          <wp:inline distT="0" distB="0" distL="0" distR="0" wp14:anchorId="0A6118EF" wp14:editId="4A06309C">
+            <wp:extent cx="4682721" cy="2520000"/>
+            <wp:effectExtent l="0" t="0" r="3810" b="0"/>
+            <wp:docPr id="6" name="Picture 6" descr="Chart, bar chart&#10;&#10;Description automatically generated"/>
+            <wp:cNvGraphicFramePr>
+              <a:graphicFrameLocks xmlns:a="http://schemas.openxmlformats.org/drawingml/2006/main" noChangeAspect="1"/>
+            </wp:cNvGraphicFramePr>
+            <a:graphic xmlns:a="http://schemas.openxmlformats.org/drawingml/2006/main">
+              <a:graphicData uri="http://schemas.openxmlformats.org/drawingml/2006/picture">
+                <pic:pic xmlns:pic="http://schemas.openxmlformats.org/drawingml/2006/picture">
+                  <pic:nvPicPr>
+                    <pic:cNvPr id="44" name="Picture 44" descr="Chart, bar chart&#10;&#10;Description automatically generated"/>
+                    <pic:cNvPicPr>
+                      <a:picLocks noChangeAspect="1" noChangeArrowheads="1"/>
+                    </pic:cNvPicPr>
+                  </pic:nvPicPr>
+                  <pic:blipFill>
+                    <a:blip r:embed="rId9" cstate="print">
+                      <a:extLst>
+                        <a:ext uri="{28A0092B-C50C-407E-A947-70E740481C1C}">
+                          <a14:useLocalDpi xmlns:a14="http://schemas.microsoft.com/office/drawing/2010/main" val="0"/>
+                        </a:ext>
+                      </a:extLst>
+                    </a:blip>
+                    <a:srcRect/>
+                    <a:stretch>
+                      <a:fillRect/>
+                    </a:stretch>
+                  </pic:blipFill>
+                  <pic:spPr bwMode="auto">
+                    <a:xfrm>
+                      <a:off x="0" y="0"/>
+                      <a:ext cx="4682721" cy="2520000"/>
+                    </a:xfrm>
+                    <a:prstGeom prst="rect">
+                      <a:avLst/>
+                    </a:prstGeom>
+                    <a:noFill/>
+                    <a:ln>
+                      <a:noFill/>
+                    </a:ln>
+                  </pic:spPr>
+                </pic:pic>
+              </a:graphicData>
+            </a:graphic>
+          </wp:inline>
+        </w:drawing>
+      </w:r>
+      <w:r>
+        <w:rPr>
+          <w:noProof/>
+          <w:lang w:val="en-US"/>
+        </w:rPr>
+        <w:drawing>
+          <wp:inline distT="0" distB="0" distL="0" distR="0" wp14:anchorId="6FCB46FF" wp14:editId="7F3220F9">
+            <wp:extent cx="4309934" cy="2880000"/>
+            <wp:effectExtent l="0" t="0" r="0" b="0"/>
+            <wp:docPr id="7" name="Picture 7" descr="Chart&#10;&#10;Description automatically generated"/>
+            <wp:cNvGraphicFramePr>
+              <a:graphicFrameLocks xmlns:a="http://schemas.openxmlformats.org/drawingml/2006/main" noChangeAspect="1"/>
+            </wp:cNvGraphicFramePr>
+            <a:graphic xmlns:a="http://schemas.openxmlformats.org/drawingml/2006/main">
+              <a:graphicData uri="http://schemas.openxmlformats.org/drawingml/2006/picture">
+                <pic:pic xmlns:pic="http://schemas.openxmlformats.org/drawingml/2006/picture">
+                  <pic:nvPicPr>
+                    <pic:cNvPr id="7" name="Picture 7" descr="Chart&#10;&#10;Description automatically generated"/>
+                    <pic:cNvPicPr>
+                      <a:picLocks noChangeAspect="1" noChangeArrowheads="1"/>
+                    </pic:cNvPicPr>
+                  </pic:nvPicPr>
+                  <pic:blipFill>
+                    <a:blip r:embed="rId40">
+                      <a:extLst>
+                        <a:ext uri="{28A0092B-C50C-407E-A947-70E740481C1C}">
+                          <a14:useLocalDpi xmlns:a14="http://schemas.microsoft.com/office/drawing/2010/main" val="0"/>
+                        </a:ext>
+                      </a:extLst>
+                    </a:blip>
+                    <a:srcRect/>
+                    <a:stretch>
+                      <a:fillRect/>
+                    </a:stretch>
+                  </pic:blipFill>
+                  <pic:spPr bwMode="auto">
+                    <a:xfrm>
+                      <a:off x="0" y="0"/>
+                      <a:ext cx="4309934" cy="2880000"/>
+                    </a:xfrm>
+                    <a:prstGeom prst="rect">
+                      <a:avLst/>
+                    </a:prstGeom>
+                    <a:noFill/>
+                    <a:ln>
+                      <a:noFill/>
+                    </a:ln>
+                  </pic:spPr>
+                </pic:pic>
+              </a:graphicData>
+            </a:graphic>
+          </wp:inline>
+        </w:drawing>
+      </w:r>
+    </w:p>
+    <w:p>
+      <w:pPr>
+        <w:jc w:val="center"/>
+        <w:rPr>
+          <w:lang w:val="en-US"/>
+        </w:rPr>
+      </w:pPr>
+      <w:r>
+        <w:rPr>
+          <w:noProof/>
+          <w:lang w:val="en-US"/>
+        </w:rPr>
+        <w:drawing>
+          <wp:inline distT="0" distB="0" distL="0" distR="0" wp14:anchorId="582432BD" wp14:editId="20F9E496">
+            <wp:extent cx="4096475" cy="3240000"/>
+            <wp:effectExtent l="0" t="0" r="0" b="0"/>
+            <wp:docPr id="8" name="Picture 8" descr="Chart, histogram&#10;&#10;Description automatically generated"/>
+            <wp:cNvGraphicFramePr>
+              <a:graphicFrameLocks xmlns:a="http://schemas.openxmlformats.org/drawingml/2006/main" noChangeAspect="1"/>
+            </wp:cNvGraphicFramePr>
+            <a:graphic xmlns:a="http://schemas.openxmlformats.org/drawingml/2006/main">
+              <a:graphicData uri="http://schemas.openxmlformats.org/drawingml/2006/picture">
+                <pic:pic xmlns:pic="http://schemas.openxmlformats.org/drawingml/2006/picture">
+                  <pic:nvPicPr>
+                    <pic:cNvPr id="8" name="Picture 8" descr="Chart, histogram&#10;&#10;Description automatically generated"/>
+                    <pic:cNvPicPr>
+                      <a:picLocks noChangeAspect="1" noChangeArrowheads="1"/>
+                    </pic:cNvPicPr>
+                  </pic:nvPicPr>
+                  <pic:blipFill>
+                    <a:blip r:embed="rId41">
+                      <a:extLst>
+                        <a:ext uri="{28A0092B-C50C-407E-A947-70E740481C1C}">
+                          <a14:useLocalDpi xmlns:a14="http://schemas.microsoft.com/office/drawing/2010/main" val="0"/>
+                        </a:ext>
+                      </a:extLst>
+                    </a:blip>
+                    <a:srcRect/>
+                    <a:stretch>
+                      <a:fillRect/>
+                    </a:stretch>
+                  </pic:blipFill>
+                  <pic:spPr bwMode="auto">
+                    <a:xfrm>
+                      <a:off x="0" y="0"/>
+                      <a:ext cx="4096475" cy="3240000"/>
+                    </a:xfrm>
+                    <a:prstGeom prst="rect">
+                      <a:avLst/>
+                    </a:prstGeom>
+                    <a:noFill/>
+                    <a:ln>
+                      <a:noFill/>
+                    </a:ln>
+                  </pic:spPr>
+                </pic:pic>
+              </a:graphicData>
+            </a:graphic>
+          </wp:inline>
+        </w:drawing>
+      </w:r>
+      <w:r>
+        <w:rPr>
+          <w:noProof/>
+          <w:lang w:val="en-US"/>
+        </w:rPr>
+        <w:drawing>
+          <wp:inline distT="0" distB="0" distL="0" distR="0" wp14:anchorId="221EE114" wp14:editId="5A99335E">
+            <wp:extent cx="5590232" cy="2880000"/>
+            <wp:effectExtent l="0" t="0" r="0" b="0"/>
+            <wp:docPr id="9" name="Picture 9" descr="Chart, treemap chart&#10;&#10;Description automatically generated"/>
+            <wp:cNvGraphicFramePr>
+              <a:graphicFrameLocks xmlns:a="http://schemas.openxmlformats.org/drawingml/2006/main" noChangeAspect="1"/>
+            </wp:cNvGraphicFramePr>
+            <a:graphic xmlns:a="http://schemas.openxmlformats.org/drawingml/2006/main">
+              <a:graphicData uri="http://schemas.openxmlformats.org/drawingml/2006/picture">
+                <pic:pic xmlns:pic="http://schemas.openxmlformats.org/drawingml/2006/picture">
+                  <pic:nvPicPr>
+                    <pic:cNvPr id="9" name="Picture 9" descr="Chart, treemap chart&#10;&#10;Description automatically generated"/>
+                    <pic:cNvPicPr>
+                      <a:picLocks noChangeAspect="1" noChangeArrowheads="1"/>
+                    </pic:cNvPicPr>
+                  </pic:nvPicPr>
+                  <pic:blipFill>
+                    <a:blip r:embed="rId42" cstate="print">
+                      <a:extLst>
+                        <a:ext uri="{28A0092B-C50C-407E-A947-70E740481C1C}">
+                          <a14:useLocalDpi xmlns:a14="http://schemas.microsoft.com/office/drawing/2010/main" val="0"/>
+                        </a:ext>
+                      </a:extLst>
+                    </a:blip>
+                    <a:srcRect/>
+                    <a:stretch>
+                      <a:fillRect/>
+                    </a:stretch>
+                  </pic:blipFill>
+                  <pic:spPr bwMode="auto">
+                    <a:xfrm>
+                      <a:off x="0" y="0"/>
+                      <a:ext cx="5590232" cy="2880000"/>
+                    </a:xfrm>
+                    <a:prstGeom prst="rect">
+                      <a:avLst/>
+                    </a:prstGeom>
+                    <a:noFill/>
+                    <a:ln>
+                      <a:noFill/>
+                    </a:ln>
+                  </pic:spPr>
+                </pic:pic>
+              </a:graphicData>
+            </a:graphic>
+          </wp:inline>
+        </w:drawing>
+      </w:r>
+    </w:p>
+    <w:p>
+      <w:pPr>
+        <w:jc w:val="center"/>
+        <w:rPr>
+          <w:lang w:val="en-US"/>
+        </w:rPr>
+      </w:pPr>
+    </w:p>
+    <w:p>
+      <w:pPr>
+        <w:jc w:val="center"/>
+        <w:rPr>
+          <w:lang w:val="en-US"/>
+        </w:rPr>
+      </w:pPr>
+      <w:r>
+        <w:rPr>
+          <w:lang w:val="en-US"/>
+        </w:rPr>
+        <w:t>P56817_20220611160157_top_scores_XGBClassifier_jaccard_rf3</w:t>
+      </w:r>
+    </w:p>
+    <w:p>
+      <w:pPr>
+        <w:jc w:val="center"/>
+        <w:rPr>
+          <w:lang w:val="en-US"/>
+        </w:rPr>
+      </w:pPr>
+      <w:r>
+        <w:rPr>
+          <w:noProof/>
+          <w:lang w:val="en-US"/>
+        </w:rPr>
+        <w:drawing>
+          <wp:inline distT="0" distB="0" distL="0" distR="0" wp14:anchorId="0A0FED7B" wp14:editId="20164760">
+            <wp:extent cx="4682721" cy="2520000"/>
+            <wp:effectExtent l="0" t="0" r="3810" b="0"/>
+            <wp:docPr id="10" name="Picture 10" descr="Chart, bar chart&#10;&#10;Description automatically generated"/>
+            <wp:cNvGraphicFramePr>
+              <a:graphicFrameLocks xmlns:a="http://schemas.openxmlformats.org/drawingml/2006/main" noChangeAspect="1"/>
+            </wp:cNvGraphicFramePr>
+            <a:graphic xmlns:a="http://schemas.openxmlformats.org/drawingml/2006/main">
+              <a:graphicData uri="http://schemas.openxmlformats.org/drawingml/2006/picture">
+                <pic:pic xmlns:pic="http://schemas.openxmlformats.org/drawingml/2006/picture">
+                  <pic:nvPicPr>
+                    <pic:cNvPr id="44" name="Picture 44" descr="Chart, bar chart&#10;&#10;Description automatically generated"/>
+                    <pic:cNvPicPr>
+                      <a:picLocks noChangeAspect="1" noChangeArrowheads="1"/>
+                    </pic:cNvPicPr>
+                  </pic:nvPicPr>
+                  <pic:blipFill>
+                    <a:blip r:embed="rId9" cstate="print">
+                      <a:extLst>
+                        <a:ext uri="{28A0092B-C50C-407E-A947-70E740481C1C}">
+                          <a14:useLocalDpi xmlns:a14="http://schemas.microsoft.com/office/drawing/2010/main" val="0"/>
+                        </a:ext>
+                      </a:extLst>
+                    </a:blip>
+                    <a:srcRect/>
+                    <a:stretch>
+                      <a:fillRect/>
+                    </a:stretch>
+                  </pic:blipFill>
+                  <pic:spPr bwMode="auto">
+                    <a:xfrm>
+                      <a:off x="0" y="0"/>
+                      <a:ext cx="4682721" cy="2520000"/>
+                    </a:xfrm>
+                    <a:prstGeom prst="rect">
+                      <a:avLst/>
+                    </a:prstGeom>
+                    <a:noFill/>
+                    <a:ln>
+                      <a:noFill/>
+                    </a:ln>
+                  </pic:spPr>
+                </pic:pic>
+              </a:graphicData>
+            </a:graphic>
+          </wp:inline>
+        </w:drawing>
+      </w:r>
+      <w:r>
+        <w:rPr>
+          <w:noProof/>
+          <w:lang w:val="en-US"/>
+        </w:rPr>
+        <w:drawing>
+          <wp:inline distT="0" distB="0" distL="0" distR="0" wp14:anchorId="4E513B51" wp14:editId="7F9A2668">
+            <wp:extent cx="4309934" cy="2880000"/>
+            <wp:effectExtent l="0" t="0" r="0" b="0"/>
+            <wp:docPr id="11" name="Picture 11" descr="Chart&#10;&#10;Description automatically generated"/>
+            <wp:cNvGraphicFramePr>
+              <a:graphicFrameLocks xmlns:a="http://schemas.openxmlformats.org/drawingml/2006/main" noChangeAspect="1"/>
+            </wp:cNvGraphicFramePr>
+            <a:graphic xmlns:a="http://schemas.openxmlformats.org/drawingml/2006/main">
+              <a:graphicData uri="http://schemas.openxmlformats.org/drawingml/2006/picture">
+                <pic:pic xmlns:pic="http://schemas.openxmlformats.org/drawingml/2006/picture">
+                  <pic:nvPicPr>
+                    <pic:cNvPr id="11" name="Picture 11" descr="Chart&#10;&#10;Description automatically generated"/>
+                    <pic:cNvPicPr>
+                      <a:picLocks noChangeAspect="1" noChangeArrowheads="1"/>
+                    </pic:cNvPicPr>
+                  </pic:nvPicPr>
+                  <pic:blipFill>
+                    <a:blip r:embed="rId43">
+                      <a:extLst>
+                        <a:ext uri="{28A0092B-C50C-407E-A947-70E740481C1C}">
+                          <a14:useLocalDpi xmlns:a14="http://schemas.microsoft.com/office/drawing/2010/main" val="0"/>
+                        </a:ext>
+                      </a:extLst>
+                    </a:blip>
+                    <a:srcRect/>
+                    <a:stretch>
+                      <a:fillRect/>
+                    </a:stretch>
+                  </pic:blipFill>
+                  <pic:spPr bwMode="auto">
+                    <a:xfrm>
+                      <a:off x="0" y="0"/>
+                      <a:ext cx="4309934" cy="2880000"/>
+                    </a:xfrm>
+                    <a:prstGeom prst="rect">
+                      <a:avLst/>
+                    </a:prstGeom>
+                    <a:noFill/>
+                    <a:ln>
+                      <a:noFill/>
+                    </a:ln>
+                  </pic:spPr>
+                </pic:pic>
+              </a:graphicData>
+            </a:graphic>
+          </wp:inline>
+        </w:drawing>
+      </w:r>
+    </w:p>
+    <w:p>
+      <w:pPr>
+        <w:jc w:val="center"/>
+        <w:rPr>
+          <w:lang w:val="en-US"/>
+        </w:rPr>
+      </w:pPr>
+      <w:r>
+        <w:rPr>
+          <w:noProof/>
+          <w:lang w:val="en-US"/>
+        </w:rPr>
+        <w:drawing>
+          <wp:inline distT="0" distB="0" distL="0" distR="0" wp14:anchorId="654E8374" wp14:editId="71412CFA">
+            <wp:extent cx="4096475" cy="3240000"/>
+            <wp:effectExtent l="0" t="0" r="0" b="0"/>
+            <wp:docPr id="12" name="Picture 12" descr="Chart, histogram&#10;&#10;Description automatically generated"/>
+            <wp:cNvGraphicFramePr>
+              <a:graphicFrameLocks xmlns:a="http://schemas.openxmlformats.org/drawingml/2006/main" noChangeAspect="1"/>
+            </wp:cNvGraphicFramePr>
+            <a:graphic xmlns:a="http://schemas.openxmlformats.org/drawingml/2006/main">
+              <a:graphicData uri="http://schemas.openxmlformats.org/drawingml/2006/picture">
+                <pic:pic xmlns:pic="http://schemas.openxmlformats.org/drawingml/2006/picture">
+                  <pic:nvPicPr>
+                    <pic:cNvPr id="12" name="Picture 12" descr="Chart, histogram&#10;&#10;Description automatically generated"/>
+                    <pic:cNvPicPr>
+                      <a:picLocks noChangeAspect="1" noChangeArrowheads="1"/>
+                    </pic:cNvPicPr>
+                  </pic:nvPicPr>
+                  <pic:blipFill>
+                    <a:blip r:embed="rId44">
+                      <a:extLst>
+                        <a:ext uri="{28A0092B-C50C-407E-A947-70E740481C1C}">
+                          <a14:useLocalDpi xmlns:a14="http://schemas.microsoft.com/office/drawing/2010/main" val="0"/>
+                        </a:ext>
+                      </a:extLst>
+                    </a:blip>
+                    <a:srcRect/>
+                    <a:stretch>
+                      <a:fillRect/>
+                    </a:stretch>
+                  </pic:blipFill>
+                  <pic:spPr bwMode="auto">
+                    <a:xfrm>
+                      <a:off x="0" y="0"/>
+                      <a:ext cx="4096475" cy="3240000"/>
+                    </a:xfrm>
+                    <a:prstGeom prst="rect">
+                      <a:avLst/>
+                    </a:prstGeom>
+                    <a:noFill/>
+                    <a:ln>
+                      <a:noFill/>
+                    </a:ln>
+                  </pic:spPr>
+                </pic:pic>
+              </a:graphicData>
+            </a:graphic>
+          </wp:inline>
+        </w:drawing>
+      </w:r>
+      <w:r>
+        <w:rPr>
+          <w:noProof/>
+          <w:lang w:val="en-US"/>
+        </w:rPr>
+        <w:drawing>
+          <wp:inline distT="0" distB="0" distL="0" distR="0" wp14:anchorId="4FCDDDBB" wp14:editId="6D9CFB0D">
+            <wp:extent cx="5590232" cy="2880000"/>
+            <wp:effectExtent l="0" t="0" r="0" b="0"/>
+            <wp:docPr id="13" name="Picture 13" descr="Chart, treemap chart&#10;&#10;Description automatically generated"/>
+            <wp:cNvGraphicFramePr>
+              <a:graphicFrameLocks xmlns:a="http://schemas.openxmlformats.org/drawingml/2006/main" noChangeAspect="1"/>
+            </wp:cNvGraphicFramePr>
+            <a:graphic xmlns:a="http://schemas.openxmlformats.org/drawingml/2006/main">
+              <a:graphicData uri="http://schemas.openxmlformats.org/drawingml/2006/picture">
+                <pic:pic xmlns:pic="http://schemas.openxmlformats.org/drawingml/2006/picture">
+                  <pic:nvPicPr>
+                    <pic:cNvPr id="13" name="Picture 13" descr="Chart, treemap chart&#10;&#10;Description automatically generated"/>
+                    <pic:cNvPicPr>
+                      <a:picLocks noChangeAspect="1" noChangeArrowheads="1"/>
+                    </pic:cNvPicPr>
+                  </pic:nvPicPr>
+                  <pic:blipFill>
+                    <a:blip r:embed="rId45" cstate="print">
+                      <a:extLst>
+                        <a:ext uri="{28A0092B-C50C-407E-A947-70E740481C1C}">
+                          <a14:useLocalDpi xmlns:a14="http://schemas.microsoft.com/office/drawing/2010/main" val="0"/>
+                        </a:ext>
+                      </a:extLst>
+                    </a:blip>
+                    <a:srcRect/>
+                    <a:stretch>
+                      <a:fillRect/>
+                    </a:stretch>
+                  </pic:blipFill>
+                  <pic:spPr bwMode="auto">
+                    <a:xfrm>
+                      <a:off x="0" y="0"/>
+                      <a:ext cx="5590232" cy="2880000"/>
+                    </a:xfrm>
+                    <a:prstGeom prst="rect">
+                      <a:avLst/>
+                    </a:prstGeom>
+                    <a:noFill/>
+                    <a:ln>
+                      <a:noFill/>
+                    </a:ln>
+                  </pic:spPr>
+                </pic:pic>
+              </a:graphicData>
+            </a:graphic>
+          </wp:inline>
+        </w:drawing>
+      </w:r>
+    </w:p>
+    <w:p>
+      <w:pPr>
+        <w:jc w:val="center"/>
+        <w:rPr>
+          <w:lang w:val="en-US"/>
+        </w:rPr>
+      </w:pPr>
+    </w:p>
+    <w:p>
+      <w:pPr>
+        <w:jc w:val="center"/>
+        <w:rPr>
+          <w:lang w:val="en-US"/>
+        </w:rPr>
+      </w:pPr>
+      <w:r>
+        <w:rPr>
+          <w:lang w:val="en-US"/>
+        </w:rPr>
+        <w:t>P56817_20220611165859_top_scores_XGBClassifier_accuracy_rf3</w:t>
+      </w:r>
+    </w:p>
+    <w:p>
+      <w:pPr>
+        <w:jc w:val="center"/>
+        <w:rPr>
+          <w:lang w:val="en-US"/>
+        </w:rPr>
+      </w:pPr>
+      <w:r>
+        <w:rPr>
+          <w:noProof/>
+          <w:lang w:val="en-US"/>
+        </w:rPr>
+        <w:drawing>
+          <wp:inline distT="0" distB="0" distL="0" distR="0" wp14:anchorId="14D227E5" wp14:editId="5D512780">
+            <wp:extent cx="4682721" cy="2520000"/>
+            <wp:effectExtent l="0" t="0" r="3810" b="0"/>
+            <wp:docPr id="15" name="Picture 15" descr="Chart, bar chart&#10;&#10;Description automatically generated"/>
+            <wp:cNvGraphicFramePr>
+              <a:graphicFrameLocks xmlns:a="http://schemas.openxmlformats.org/drawingml/2006/main" noChangeAspect="1"/>
+            </wp:cNvGraphicFramePr>
+            <a:graphic xmlns:a="http://schemas.openxmlformats.org/drawingml/2006/main">
+              <a:graphicData uri="http://schemas.openxmlformats.org/drawingml/2006/picture">
+                <pic:pic xmlns:pic="http://schemas.openxmlformats.org/drawingml/2006/picture">
+                  <pic:nvPicPr>
+                    <pic:cNvPr id="44" name="Picture 44" descr="Chart, bar chart&#10;&#10;Description automatically generated"/>
+                    <pic:cNvPicPr>
+                      <a:picLocks noChangeAspect="1" noChangeArrowheads="1"/>
+                    </pic:cNvPicPr>
+                  </pic:nvPicPr>
+                  <pic:blipFill>
+                    <a:blip r:embed="rId9" cstate="print">
+                      <a:extLst>
+                        <a:ext uri="{28A0092B-C50C-407E-A947-70E740481C1C}">
+                          <a14:useLocalDpi xmlns:a14="http://schemas.microsoft.com/office/drawing/2010/main" val="0"/>
+                        </a:ext>
+                      </a:extLst>
+                    </a:blip>
+                    <a:srcRect/>
+                    <a:stretch>
+                      <a:fillRect/>
+                    </a:stretch>
+                  </pic:blipFill>
+                  <pic:spPr bwMode="auto">
+                    <a:xfrm>
+                      <a:off x="0" y="0"/>
+                      <a:ext cx="4682721" cy="2520000"/>
+                    </a:xfrm>
+                    <a:prstGeom prst="rect">
+                      <a:avLst/>
+                    </a:prstGeom>
+                    <a:noFill/>
+                    <a:ln>
+                      <a:noFill/>
+                    </a:ln>
+                  </pic:spPr>
+                </pic:pic>
+              </a:graphicData>
+            </a:graphic>
+          </wp:inline>
+        </w:drawing>
+      </w:r>
+      <w:r>
+        <w:rPr>
+          <w:noProof/>
+          <w:lang w:val="en-US"/>
+        </w:rPr>
+        <w:drawing>
+          <wp:inline distT="0" distB="0" distL="0" distR="0" wp14:anchorId="7A627069" wp14:editId="7DB5F527">
+            <wp:extent cx="4309934" cy="2880000"/>
+            <wp:effectExtent l="0" t="0" r="0" b="0"/>
+            <wp:docPr id="14" name="Picture 14" descr="Chart&#10;&#10;Description automatically generated"/>
+            <wp:cNvGraphicFramePr>
+              <a:graphicFrameLocks xmlns:a="http://schemas.openxmlformats.org/drawingml/2006/main" noChangeAspect="1"/>
+            </wp:cNvGraphicFramePr>
+            <a:graphic xmlns:a="http://schemas.openxmlformats.org/drawingml/2006/main">
+              <a:graphicData uri="http://schemas.openxmlformats.org/drawingml/2006/picture">
+                <pic:pic xmlns:pic="http://schemas.openxmlformats.org/drawingml/2006/picture">
+                  <pic:nvPicPr>
+                    <pic:cNvPr id="14" name="Picture 14" descr="Chart&#10;&#10;Description automatically generated"/>
+                    <pic:cNvPicPr>
+                      <a:picLocks noChangeAspect="1" noChangeArrowheads="1"/>
+                    </pic:cNvPicPr>
+                  </pic:nvPicPr>
+                  <pic:blipFill>
+                    <a:blip r:embed="rId46">
+                      <a:extLst>
+                        <a:ext uri="{28A0092B-C50C-407E-A947-70E740481C1C}">
+                          <a14:useLocalDpi xmlns:a14="http://schemas.microsoft.com/office/drawing/2010/main" val="0"/>
+                        </a:ext>
+                      </a:extLst>
+                    </a:blip>
+                    <a:srcRect/>
+                    <a:stretch>
+                      <a:fillRect/>
+                    </a:stretch>
+                  </pic:blipFill>
+                  <pic:spPr bwMode="auto">
+                    <a:xfrm>
+                      <a:off x="0" y="0"/>
+                      <a:ext cx="4309934" cy="2880000"/>
+                    </a:xfrm>
+                    <a:prstGeom prst="rect">
+                      <a:avLst/>
+                    </a:prstGeom>
+                    <a:noFill/>
+                    <a:ln>
+                      <a:noFill/>
+                    </a:ln>
+                  </pic:spPr>
+                </pic:pic>
+              </a:graphicData>
+            </a:graphic>
+          </wp:inline>
+        </w:drawing>
+      </w:r>
+    </w:p>
+    <w:p>
+      <w:pPr>
+        <w:jc w:val="center"/>
+        <w:rPr>
+          <w:lang w:val="en-US"/>
+        </w:rPr>
+      </w:pPr>
+      <w:r>
+        <w:rPr>
+          <w:noProof/>
+          <w:lang w:val="en-US"/>
+        </w:rPr>
+        <w:drawing>
+          <wp:inline distT="0" distB="0" distL="0" distR="0" wp14:anchorId="4DC618F2" wp14:editId="13645F6F">
+            <wp:extent cx="4096475" cy="3240000"/>
+            <wp:effectExtent l="0" t="0" r="0" b="0"/>
+            <wp:docPr id="16" name="Picture 16" descr="Chart, histogram&#10;&#10;Description automatically generated"/>
+            <wp:cNvGraphicFramePr>
+              <a:graphicFrameLocks xmlns:a="http://schemas.openxmlformats.org/drawingml/2006/main" noChangeAspect="1"/>
+            </wp:cNvGraphicFramePr>
+            <a:graphic xmlns:a="http://schemas.openxmlformats.org/drawingml/2006/main">
+              <a:graphicData uri="http://schemas.openxmlformats.org/drawingml/2006/picture">
+                <pic:pic xmlns:pic="http://schemas.openxmlformats.org/drawingml/2006/picture">
+                  <pic:nvPicPr>
+                    <pic:cNvPr id="16" name="Picture 16" descr="Chart, histogram&#10;&#10;Description automatically generated"/>
+                    <pic:cNvPicPr>
+                      <a:picLocks noChangeAspect="1" noChangeArrowheads="1"/>
+                    </pic:cNvPicPr>
+                  </pic:nvPicPr>
+                  <pic:blipFill>
+                    <a:blip r:embed="rId47">
+                      <a:extLst>
+                        <a:ext uri="{28A0092B-C50C-407E-A947-70E740481C1C}">
+                          <a14:useLocalDpi xmlns:a14="http://schemas.microsoft.com/office/drawing/2010/main" val="0"/>
+                        </a:ext>
+                      </a:extLst>
+                    </a:blip>
+                    <a:srcRect/>
+                    <a:stretch>
+                      <a:fillRect/>
+                    </a:stretch>
+                  </pic:blipFill>
+                  <pic:spPr bwMode="auto">
+                    <a:xfrm>
+                      <a:off x="0" y="0"/>
+                      <a:ext cx="4096475" cy="3240000"/>
+                    </a:xfrm>
+                    <a:prstGeom prst="rect">
+                      <a:avLst/>
+                    </a:prstGeom>
+                    <a:noFill/>
+                    <a:ln>
+                      <a:noFill/>
+                    </a:ln>
+                  </pic:spPr>
+                </pic:pic>
+              </a:graphicData>
+            </a:graphic>
+          </wp:inline>
+        </w:drawing>
+      </w:r>
+      <w:r>
+        <w:rPr>
+          <w:noProof/>
+          <w:lang w:val="en-US"/>
+        </w:rPr>
+        <w:drawing>
+          <wp:inline distT="0" distB="0" distL="0" distR="0" wp14:anchorId="1D486D6F" wp14:editId="2A7E7D58">
+            <wp:extent cx="5590232" cy="2880000"/>
+            <wp:effectExtent l="0" t="0" r="0" b="0"/>
+            <wp:docPr id="17" name="Picture 17" descr="Chart&#10;&#10;Description automatically generated"/>
+            <wp:cNvGraphicFramePr>
+              <a:graphicFrameLocks xmlns:a="http://schemas.openxmlformats.org/drawingml/2006/main" noChangeAspect="1"/>
+            </wp:cNvGraphicFramePr>
+            <a:graphic xmlns:a="http://schemas.openxmlformats.org/drawingml/2006/main">
+              <a:graphicData uri="http://schemas.openxmlformats.org/drawingml/2006/picture">
+                <pic:pic xmlns:pic="http://schemas.openxmlformats.org/drawingml/2006/picture">
+                  <pic:nvPicPr>
+                    <pic:cNvPr id="17" name="Picture 17" descr="Chart&#10;&#10;Description automatically generated"/>
+                    <pic:cNvPicPr>
+                      <a:picLocks noChangeAspect="1" noChangeArrowheads="1"/>
+                    </pic:cNvPicPr>
+                  </pic:nvPicPr>
+                  <pic:blipFill>
+                    <a:blip r:embed="rId48" cstate="print">
+                      <a:extLst>
+                        <a:ext uri="{28A0092B-C50C-407E-A947-70E740481C1C}">
+                          <a14:useLocalDpi xmlns:a14="http://schemas.microsoft.com/office/drawing/2010/main" val="0"/>
+                        </a:ext>
+                      </a:extLst>
+                    </a:blip>
+                    <a:srcRect/>
+                    <a:stretch>
+                      <a:fillRect/>
+                    </a:stretch>
+                  </pic:blipFill>
+                  <pic:spPr bwMode="auto">
+                    <a:xfrm>
+                      <a:off x="0" y="0"/>
+                      <a:ext cx="5590232" cy="2880000"/>
+                    </a:xfrm>
+                    <a:prstGeom prst="rect">
+                      <a:avLst/>
+                    </a:prstGeom>
+                    <a:noFill/>
+                    <a:ln>
+                      <a:noFill/>
+                    </a:ln>
+                  </pic:spPr>
+                </pic:pic>
+              </a:graphicData>
+            </a:graphic>
+          </wp:inline>
+        </w:drawing>
+      </w:r>
+    </w:p>
+    <w:p>
+      <w:pPr>
+        <w:jc w:val="center"/>
+        <w:rPr>
+          <w:lang w:val="en-US"/>
+        </w:rPr>
+      </w:pPr>
+    </w:p>
+    <w:p>
+      <w:pPr>
+        <w:jc w:val="center"/>
+        <w:rPr>
+          <w:lang w:val="en-US"/>
+        </w:rPr>
+      </w:pPr>
+      <w:r>
+        <w:rPr>
+          <w:lang w:val="en-US"/>
+        </w:rPr>
+        <w:t>P56817_20220611165920_top_scores_XGBClassifier_f1_weighted_rf3</w:t>
+      </w:r>
+    </w:p>
+    <w:p>
+      <w:pPr>
+        <w:jc w:val="center"/>
+        <w:rPr>
+          <w:lang w:val="en-US"/>
+        </w:rPr>
+      </w:pPr>
+      <w:r>
+        <w:rPr>
+          <w:noProof/>
+          <w:lang w:val="en-US"/>
+        </w:rPr>
+        <w:drawing>
+          <wp:inline distT="0" distB="0" distL="0" distR="0" wp14:anchorId="1108E769" wp14:editId="1DA2657D">
+            <wp:extent cx="4682721" cy="2520000"/>
+            <wp:effectExtent l="0" t="0" r="3810" b="0"/>
+            <wp:docPr id="20" name="Picture 20" descr="Chart, bar chart&#10;&#10;Description automatically generated"/>
+            <wp:cNvGraphicFramePr>
+              <a:graphicFrameLocks xmlns:a="http://schemas.openxmlformats.org/drawingml/2006/main" noChangeAspect="1"/>
+            </wp:cNvGraphicFramePr>
+            <a:graphic xmlns:a="http://schemas.openxmlformats.org/drawingml/2006/main">
+              <a:graphicData uri="http://schemas.openxmlformats.org/drawingml/2006/picture">
+                <pic:pic xmlns:pic="http://schemas.openxmlformats.org/drawingml/2006/picture">
+                  <pic:nvPicPr>
+                    <pic:cNvPr id="44" name="Picture 44" descr="Chart, bar chart&#10;&#10;Description automatically generated"/>
+                    <pic:cNvPicPr>
+                      <a:picLocks noChangeAspect="1" noChangeArrowheads="1"/>
+                    </pic:cNvPicPr>
+                  </pic:nvPicPr>
+                  <pic:blipFill>
+                    <a:blip r:embed="rId9" cstate="print">
+                      <a:extLst>
+                        <a:ext uri="{28A0092B-C50C-407E-A947-70E740481C1C}">
+                          <a14:useLocalDpi xmlns:a14="http://schemas.microsoft.com/office/drawing/2010/main" val="0"/>
+                        </a:ext>
+                      </a:extLst>
+                    </a:blip>
+                    <a:srcRect/>
+                    <a:stretch>
+                      <a:fillRect/>
+                    </a:stretch>
+                  </pic:blipFill>
+                  <pic:spPr bwMode="auto">
+                    <a:xfrm>
+                      <a:off x="0" y="0"/>
+                      <a:ext cx="4682721" cy="2520000"/>
+                    </a:xfrm>
+                    <a:prstGeom prst="rect">
+                      <a:avLst/>
+                    </a:prstGeom>
+                    <a:noFill/>
+                    <a:ln>
+                      <a:noFill/>
+                    </a:ln>
+                  </pic:spPr>
+                </pic:pic>
+              </a:graphicData>
+            </a:graphic>
+          </wp:inline>
+        </w:drawing>
+      </w:r>
+      <w:r>
+        <w:rPr>
+          <w:noProof/>
+          <w:lang w:val="en-US"/>
+        </w:rPr>
+        <w:drawing>
+          <wp:inline distT="0" distB="0" distL="0" distR="0" wp14:anchorId="1E1F4E66" wp14:editId="32FF73D0">
+            <wp:extent cx="4309934" cy="2880000"/>
+            <wp:effectExtent l="0" t="0" r="0" b="0"/>
+            <wp:docPr id="18" name="Picture 18" descr="Chart&#10;&#10;Description automatically generated"/>
+            <wp:cNvGraphicFramePr>
+              <a:graphicFrameLocks xmlns:a="http://schemas.openxmlformats.org/drawingml/2006/main" noChangeAspect="1"/>
+            </wp:cNvGraphicFramePr>
+            <a:graphic xmlns:a="http://schemas.openxmlformats.org/drawingml/2006/main">
+              <a:graphicData uri="http://schemas.openxmlformats.org/drawingml/2006/picture">
+                <pic:pic xmlns:pic="http://schemas.openxmlformats.org/drawingml/2006/picture">
+                  <pic:nvPicPr>
+                    <pic:cNvPr id="18" name="Picture 18" descr="Chart&#10;&#10;Description automatically generated"/>
+                    <pic:cNvPicPr>
+                      <a:picLocks noChangeAspect="1" noChangeArrowheads="1"/>
+                    </pic:cNvPicPr>
+                  </pic:nvPicPr>
+                  <pic:blipFill>
+                    <a:blip r:embed="rId49">
+                      <a:extLst>
+                        <a:ext uri="{28A0092B-C50C-407E-A947-70E740481C1C}">
+                          <a14:useLocalDpi xmlns:a14="http://schemas.microsoft.com/office/drawing/2010/main" val="0"/>
+                        </a:ext>
+                      </a:extLst>
+                    </a:blip>
+                    <a:srcRect/>
+                    <a:stretch>
+                      <a:fillRect/>
+                    </a:stretch>
+                  </pic:blipFill>
+                  <pic:spPr bwMode="auto">
+                    <a:xfrm>
+                      <a:off x="0" y="0"/>
+                      <a:ext cx="4309934" cy="2880000"/>
+                    </a:xfrm>
+                    <a:prstGeom prst="rect">
+                      <a:avLst/>
+                    </a:prstGeom>
+                    <a:noFill/>
+                    <a:ln>
+                      <a:noFill/>
+                    </a:ln>
+                  </pic:spPr>
+                </pic:pic>
+              </a:graphicData>
+            </a:graphic>
+          </wp:inline>
+        </w:drawing>
+      </w:r>
+    </w:p>
+    <w:p>
+      <w:pPr>
+        <w:jc w:val="center"/>
+        <w:rPr>
+          <w:lang w:val="en-US"/>
+        </w:rPr>
+      </w:pPr>
+      <w:r>
+        <w:rPr>
+          <w:noProof/>
+          <w:lang w:val="en-US"/>
+        </w:rPr>
+        <w:drawing>
+          <wp:inline distT="0" distB="0" distL="0" distR="0" wp14:anchorId="004388A7" wp14:editId="6A93A3EB">
+            <wp:extent cx="4096475" cy="3240000"/>
+            <wp:effectExtent l="0" t="0" r="0" b="0"/>
+            <wp:docPr id="21" name="Picture 21" descr="Chart, histogram&#10;&#10;Description automatically generated"/>
+            <wp:cNvGraphicFramePr>
+              <a:graphicFrameLocks xmlns:a="http://schemas.openxmlformats.org/drawingml/2006/main" noChangeAspect="1"/>
+            </wp:cNvGraphicFramePr>
+            <a:graphic xmlns:a="http://schemas.openxmlformats.org/drawingml/2006/main">
+              <a:graphicData uri="http://schemas.openxmlformats.org/drawingml/2006/picture">
+                <pic:pic xmlns:pic="http://schemas.openxmlformats.org/drawingml/2006/picture">
+                  <pic:nvPicPr>
+                    <pic:cNvPr id="21" name="Picture 21" descr="Chart, histogram&#10;&#10;Description automatically generated"/>
+                    <pic:cNvPicPr>
+                      <a:picLocks noChangeAspect="1" noChangeArrowheads="1"/>
+                    </pic:cNvPicPr>
+                  </pic:nvPicPr>
+                  <pic:blipFill>
+                    <a:blip r:embed="rId50">
+                      <a:extLst>
+                        <a:ext uri="{28A0092B-C50C-407E-A947-70E740481C1C}">
+                          <a14:useLocalDpi xmlns:a14="http://schemas.microsoft.com/office/drawing/2010/main" val="0"/>
+                        </a:ext>
+                      </a:extLst>
+                    </a:blip>
+                    <a:srcRect/>
+                    <a:stretch>
+                      <a:fillRect/>
+                    </a:stretch>
+                  </pic:blipFill>
+                  <pic:spPr bwMode="auto">
+                    <a:xfrm>
+                      <a:off x="0" y="0"/>
+                      <a:ext cx="4096475" cy="3240000"/>
+                    </a:xfrm>
+                    <a:prstGeom prst="rect">
+                      <a:avLst/>
+                    </a:prstGeom>
+                    <a:noFill/>
+                    <a:ln>
+                      <a:noFill/>
+                    </a:ln>
+                  </pic:spPr>
+                </pic:pic>
+              </a:graphicData>
+            </a:graphic>
+          </wp:inline>
+        </w:drawing>
+      </w:r>
+      <w:r>
+        <w:rPr>
+          <w:noProof/>
+          <w:lang w:val="en-US"/>
+        </w:rPr>
+        <w:drawing>
+          <wp:inline distT="0" distB="0" distL="0" distR="0" wp14:anchorId="063AE507" wp14:editId="343F4B58">
+            <wp:extent cx="5590232" cy="2880000"/>
+            <wp:effectExtent l="0" t="0" r="0" b="0"/>
+            <wp:docPr id="22" name="Picture 22" descr="Chart, treemap chart&#10;&#10;Description automatically generated"/>
+            <wp:cNvGraphicFramePr>
+              <a:graphicFrameLocks xmlns:a="http://schemas.openxmlformats.org/drawingml/2006/main" noChangeAspect="1"/>
+            </wp:cNvGraphicFramePr>
+            <a:graphic xmlns:a="http://schemas.openxmlformats.org/drawingml/2006/main">
+              <a:graphicData uri="http://schemas.openxmlformats.org/drawingml/2006/picture">
+                <pic:pic xmlns:pic="http://schemas.openxmlformats.org/drawingml/2006/picture">
+                  <pic:nvPicPr>
+                    <pic:cNvPr id="22" name="Picture 22" descr="Chart, treemap chart&#10;&#10;Description automatically generated"/>
+                    <pic:cNvPicPr>
+                      <a:picLocks noChangeAspect="1" noChangeArrowheads="1"/>
+                    </pic:cNvPicPr>
+                  </pic:nvPicPr>
+                  <pic:blipFill>
+                    <a:blip r:embed="rId51" cstate="print">
+                      <a:extLst>
+                        <a:ext uri="{28A0092B-C50C-407E-A947-70E740481C1C}">
+                          <a14:useLocalDpi xmlns:a14="http://schemas.microsoft.com/office/drawing/2010/main" val="0"/>
+                        </a:ext>
+                      </a:extLst>
+                    </a:blip>
+                    <a:srcRect/>
+                    <a:stretch>
+                      <a:fillRect/>
+                    </a:stretch>
+                  </pic:blipFill>
+                  <pic:spPr bwMode="auto">
+                    <a:xfrm>
+                      <a:off x="0" y="0"/>
+                      <a:ext cx="5590232" cy="2880000"/>
                     </a:xfrm>
                     <a:prstGeom prst="rect">
                       <a:avLst/>

</xml_diff>